<commit_message>
Update Código del componente datos médico.docx
Anexe evidencia del funcinamiento del componente datos médico

Co-Authored-By: edgs5 <edgs5@users.noreply.github.com>
</commit_message>
<xml_diff>
--- a/Implementación/Código del componente datos médico.docx
+++ b/Implementación/Código del componente datos médico.docx
@@ -103,8 +103,6 @@
       <w:r>
         <w:t>Divide la cadena del obteni</w:t>
       </w:r>
-      <w:bookmarkStart w:id="0" w:name="_GoBack"/>
-      <w:bookmarkEnd w:id="0"/>
       <w:r>
         <w:t>da</w:t>
       </w:r>
@@ -404,13 +402,7 @@
     </w:p>
     <w:p>
       <w:r>
-        <w:t xml:space="preserve">       </w:t>
-      </w:r>
-      <w:r>
-        <w:t xml:space="preserve">            </w:t>
-      </w:r>
-      <w:r>
-        <w:t xml:space="preserve">     </w:t>
+        <w:t xml:space="preserve">                        </w:t>
       </w:r>
       <w:proofErr w:type="gramStart"/>
       <w:r>
@@ -1037,6 +1029,134 @@
       <w:r>
         <w:t xml:space="preserve">        }</w:t>
       </w:r>
+    </w:p>
+    <w:p/>
+    <w:p/>
+    <w:p/>
+    <w:p/>
+    <w:p/>
+    <w:p/>
+    <w:p/>
+    <w:p>
+      <w:r>
+        <w:rPr>
+          <w:noProof/>
+          <w:lang w:eastAsia="es-MX"/>
+        </w:rPr>
+        <w:lastRenderedPageBreak/>
+        <w:drawing>
+          <wp:anchor distT="0" distB="0" distL="114300" distR="114300" simplePos="0" relativeHeight="251658240" behindDoc="0" locked="0" layoutInCell="1" allowOverlap="1" wp14:anchorId="4205382F" wp14:editId="5D494D19">
+            <wp:simplePos x="0" y="0"/>
+            <wp:positionH relativeFrom="column">
+              <wp:posOffset>53340</wp:posOffset>
+            </wp:positionH>
+            <wp:positionV relativeFrom="paragraph">
+              <wp:posOffset>3034030</wp:posOffset>
+            </wp:positionV>
+            <wp:extent cx="6171565" cy="2190750"/>
+            <wp:effectExtent l="0" t="0" r="635" b="0"/>
+            <wp:wrapSquare wrapText="bothSides"/>
+            <wp:docPr id="1" name="Imagen 1"/>
+            <wp:cNvGraphicFramePr>
+              <a:graphicFrameLocks xmlns:a="http://schemas.openxmlformats.org/drawingml/2006/main" noChangeAspect="1"/>
+            </wp:cNvGraphicFramePr>
+            <a:graphic xmlns:a="http://schemas.openxmlformats.org/drawingml/2006/main">
+              <a:graphicData uri="http://schemas.openxmlformats.org/drawingml/2006/picture">
+                <pic:pic xmlns:pic="http://schemas.openxmlformats.org/drawingml/2006/picture">
+                  <pic:nvPicPr>
+                    <pic:cNvPr id="1" name=""/>
+                    <pic:cNvPicPr/>
+                  </pic:nvPicPr>
+                  <pic:blipFill rotWithShape="1">
+                    <a:blip r:embed="rId5">
+                      <a:extLst>
+                        <a:ext uri="{28A0092B-C50C-407E-A947-70E740481C1C}">
+                          <a14:useLocalDpi xmlns:a14="http://schemas.microsoft.com/office/drawing/2010/main" val="0"/>
+                        </a:ext>
+                      </a:extLst>
+                    </a:blip>
+                    <a:srcRect l="25322" t="20884" r="4378" b="34732"/>
+                    <a:stretch/>
+                  </pic:blipFill>
+                  <pic:spPr bwMode="auto">
+                    <a:xfrm>
+                      <a:off x="0" y="0"/>
+                      <a:ext cx="6171565" cy="2190750"/>
+                    </a:xfrm>
+                    <a:prstGeom prst="rect">
+                      <a:avLst/>
+                    </a:prstGeom>
+                    <a:ln>
+                      <a:noFill/>
+                    </a:ln>
+                    <a:extLst>
+                      <a:ext uri="{53640926-AAD7-44D8-BBD7-CCE9431645EC}">
+                        <a14:shadowObscured xmlns:a14="http://schemas.microsoft.com/office/drawing/2010/main"/>
+                      </a:ext>
+                    </a:extLst>
+                  </pic:spPr>
+                </pic:pic>
+              </a:graphicData>
+            </a:graphic>
+            <wp14:sizeRelH relativeFrom="page">
+              <wp14:pctWidth>0</wp14:pctWidth>
+            </wp14:sizeRelH>
+            <wp14:sizeRelV relativeFrom="page">
+              <wp14:pctHeight>0</wp14:pctHeight>
+            </wp14:sizeRelV>
+          </wp:anchor>
+        </w:drawing>
+      </w:r>
+      <w:bookmarkStart w:id="0" w:name="_GoBack"/>
+      <w:r>
+        <w:rPr>
+          <w:noProof/>
+          <w:lang w:eastAsia="es-MX"/>
+        </w:rPr>
+        <w:drawing>
+          <wp:inline distT="0" distB="0" distL="0" distR="0" wp14:anchorId="65B9CA00" wp14:editId="2387595D">
+            <wp:extent cx="6353175" cy="2143614"/>
+            <wp:effectExtent l="0" t="0" r="0" b="9525"/>
+            <wp:docPr id="2" name="Imagen 2"/>
+            <wp:cNvGraphicFramePr>
+              <a:graphicFrameLocks xmlns:a="http://schemas.openxmlformats.org/drawingml/2006/main" noChangeAspect="1"/>
+            </wp:cNvGraphicFramePr>
+            <a:graphic xmlns:a="http://schemas.openxmlformats.org/drawingml/2006/main">
+              <a:graphicData uri="http://schemas.openxmlformats.org/drawingml/2006/picture">
+                <pic:pic xmlns:pic="http://schemas.openxmlformats.org/drawingml/2006/picture">
+                  <pic:nvPicPr>
+                    <pic:cNvPr id="1" name=""/>
+                    <pic:cNvPicPr/>
+                  </pic:nvPicPr>
+                  <pic:blipFill rotWithShape="1">
+                    <a:blip r:embed="rId6"/>
+                    <a:srcRect l="25797" t="22338" r="4786" b="36004"/>
+                    <a:stretch/>
+                  </pic:blipFill>
+                  <pic:spPr bwMode="auto">
+                    <a:xfrm>
+                      <a:off x="0" y="0"/>
+                      <a:ext cx="6366266" cy="2148031"/>
+                    </a:xfrm>
+                    <a:prstGeom prst="rect">
+                      <a:avLst/>
+                    </a:prstGeom>
+                    <a:ln>
+                      <a:noFill/>
+                    </a:ln>
+                    <a:extLst>
+                      <a:ext uri="{53640926-AAD7-44D8-BBD7-CCE9431645EC}">
+                        <a14:shadowObscured xmlns:a14="http://schemas.microsoft.com/office/drawing/2010/main"/>
+                      </a:ext>
+                    </a:extLst>
+                  </pic:spPr>
+                </pic:pic>
+              </a:graphicData>
+            </a:graphic>
+          </wp:inline>
+        </w:drawing>
+      </w:r>
+      <w:bookmarkEnd w:id="0"/>
     </w:p>
     <w:sectPr>
       <w:pgSz w:w="12240" w:h="15840"/>

</xml_diff>